<commit_message>
Check all, modif pour fichier CSV
</commit_message>
<xml_diff>
--- a/static/documents/PV/pv_semestre.docx
+++ b/static/documents/PV/pv_semestre.docx
@@ -102,7 +102,7 @@
           </w:tcPr>
           <w:p>
             <w:r>
-              <w:t>Mendes Pierre</w:t>
+              <w:t>ARDOUIN THEO</w:t>
             </w:r>
           </w:p>
         </w:tc>
@@ -132,7 +132,7 @@
           </w:tcPr>
           <w:p>
             <w:r>
-              <w:t>VAL</w:t>
+              <w:t>NATB</w:t>
             </w:r>
           </w:p>
         </w:tc>
@@ -144,7 +144,7 @@
           </w:tcPr>
           <w:p>
             <w:r>
-              <w:t>Pericat Etienne</w:t>
+              <w:t>AUBRUN-VOIE GEOFFREY</w:t>
             </w:r>
           </w:p>
         </w:tc>
@@ -174,7 +174,7 @@
           </w:tcPr>
           <w:p>
             <w:r>
-              <w:t>VALC</w:t>
+              <w:t>NATB</w:t>
             </w:r>
           </w:p>
         </w:tc>
@@ -186,35 +186,37 @@
           </w:tcPr>
           <w:p>
             <w:r>
-              <w:t>Gaume Louis</w:t>
-            </w:r>
-          </w:p>
-        </w:tc>
-        <w:tc>
-          <w:tcPr>
-            <w:tcW w:type="dxa" w:w="2160"/>
-          </w:tcPr>
-          <w:p>
-            <w:r/>
-          </w:p>
-        </w:tc>
-        <w:tc>
-          <w:tcPr>
-            <w:tcW w:type="dxa" w:w="2160"/>
-          </w:tcPr>
-          <w:p>
-            <w:r>
-              <w:t>NATT</w:t>
-            </w:r>
-          </w:p>
-        </w:tc>
-        <w:tc>
-          <w:tcPr>
-            <w:tcW w:type="dxa" w:w="2160"/>
-          </w:tcPr>
-          <w:p>
-            <w:r>
-              <w:t>NATT</w:t>
+              <w:t>AUGAGNEUR ALBANE</w:t>
+            </w:r>
+          </w:p>
+        </w:tc>
+        <w:tc>
+          <w:tcPr>
+            <w:tcW w:type="dxa" w:w="2160"/>
+          </w:tcPr>
+          <w:p>
+            <w:r>
+              <w:t>S3</w:t>
+            </w:r>
+          </w:p>
+        </w:tc>
+        <w:tc>
+          <w:tcPr>
+            <w:tcW w:type="dxa" w:w="2160"/>
+          </w:tcPr>
+          <w:p>
+            <w:r>
+              <w:t>VAL</w:t>
+            </w:r>
+          </w:p>
+        </w:tc>
+        <w:tc>
+          <w:tcPr>
+            <w:tcW w:type="dxa" w:w="2160"/>
+          </w:tcPr>
+          <w:p>
+            <w:r>
+              <w:t>NATB</w:t>
             </w:r>
           </w:p>
         </w:tc>
@@ -226,7 +228,7 @@
           </w:tcPr>
           <w:p>
             <w:r>
-              <w:t>Revuz Yan</w:t>
+              <w:t>AVERLAND PIERRE</w:t>
             </w:r>
           </w:p>
         </w:tc>
@@ -244,17 +246,17 @@
           </w:tcPr>
           <w:p>
             <w:r>
+              <w:t>NATT</w:t>
+            </w:r>
+          </w:p>
+        </w:tc>
+        <w:tc>
+          <w:tcPr>
+            <w:tcW w:type="dxa" w:w="2160"/>
+          </w:tcPr>
+          <w:p>
+            <w:r>
               <w:t>NATB</w:t>
-            </w:r>
-          </w:p>
-        </w:tc>
-        <w:tc>
-          <w:tcPr>
-            <w:tcW w:type="dxa" w:w="2160"/>
-          </w:tcPr>
-          <w:p>
-            <w:r>
-              <w:t>AJPC</w:t>
             </w:r>
           </w:p>
         </w:tc>
@@ -266,7 +268,133 @@
           </w:tcPr>
           <w:p>
             <w:r>
-              <w:t>Gasmi Karim</w:t>
+              <w:t>BALESTRAT MAXIME</w:t>
+            </w:r>
+          </w:p>
+        </w:tc>
+        <w:tc>
+          <w:tcPr>
+            <w:tcW w:type="dxa" w:w="2160"/>
+          </w:tcPr>
+          <w:p>
+            <w:r>
+              <w:t>S3</w:t>
+            </w:r>
+          </w:p>
+        </w:tc>
+        <w:tc>
+          <w:tcPr>
+            <w:tcW w:type="dxa" w:w="2160"/>
+          </w:tcPr>
+          <w:p>
+            <w:r>
+              <w:t>VAL</w:t>
+            </w:r>
+          </w:p>
+        </w:tc>
+        <w:tc>
+          <w:tcPr>
+            <w:tcW w:type="dxa" w:w="2160"/>
+          </w:tcPr>
+          <w:p>
+            <w:r>
+              <w:t>NATB</w:t>
+            </w:r>
+          </w:p>
+        </w:tc>
+      </w:tr>
+      <w:tr>
+        <w:tc>
+          <w:tcPr>
+            <w:tcW w:type="dxa" w:w="2160"/>
+          </w:tcPr>
+          <w:p>
+            <w:r>
+              <w:t>BARBET ADRIEN</w:t>
+            </w:r>
+          </w:p>
+        </w:tc>
+        <w:tc>
+          <w:tcPr>
+            <w:tcW w:type="dxa" w:w="2160"/>
+          </w:tcPr>
+          <w:p>
+            <w:r>
+              <w:t>S3</w:t>
+            </w:r>
+          </w:p>
+        </w:tc>
+        <w:tc>
+          <w:tcPr>
+            <w:tcW w:type="dxa" w:w="2160"/>
+          </w:tcPr>
+          <w:p>
+            <w:r>
+              <w:t>VAL</w:t>
+            </w:r>
+          </w:p>
+        </w:tc>
+        <w:tc>
+          <w:tcPr>
+            <w:tcW w:type="dxa" w:w="2160"/>
+          </w:tcPr>
+          <w:p>
+            <w:r>
+              <w:t>NATB</w:t>
+            </w:r>
+          </w:p>
+        </w:tc>
+      </w:tr>
+      <w:tr>
+        <w:tc>
+          <w:tcPr>
+            <w:tcW w:type="dxa" w:w="2160"/>
+          </w:tcPr>
+          <w:p>
+            <w:r>
+              <w:t>BAUDOT JULES</w:t>
+            </w:r>
+          </w:p>
+        </w:tc>
+        <w:tc>
+          <w:tcPr>
+            <w:tcW w:type="dxa" w:w="2160"/>
+          </w:tcPr>
+          <w:p>
+            <w:r>
+              <w:t>S3</w:t>
+            </w:r>
+          </w:p>
+        </w:tc>
+        <w:tc>
+          <w:tcPr>
+            <w:tcW w:type="dxa" w:w="2160"/>
+          </w:tcPr>
+          <w:p>
+            <w:r>
+              <w:t>VAL</w:t>
+            </w:r>
+          </w:p>
+        </w:tc>
+        <w:tc>
+          <w:tcPr>
+            <w:tcW w:type="dxa" w:w="2160"/>
+          </w:tcPr>
+          <w:p>
+            <w:r>
+              <w:t>NATB</w:t>
+            </w:r>
+          </w:p>
+        </w:tc>
+      </w:tr>
+      <w:tr>
+        <w:tc>
+          <w:tcPr>
+            <w:tcW w:type="dxa" w:w="2160"/>
+          </w:tcPr>
+          <w:p>
+            <w:r>
+              <w:t>BAZIN LOUIS</w:t>
             </w:r>
           </w:p>
         </w:tc>
@@ -285,6 +413,3118 @@
           <w:p>
             <w:r>
               <w:t>NATB</w:t>
+            </w:r>
+          </w:p>
+        </w:tc>
+        <w:tc>
+          <w:tcPr>
+            <w:tcW w:type="dxa" w:w="2160"/>
+          </w:tcPr>
+          <w:p>
+            <w:r>
+              <w:t>NATB</w:t>
+            </w:r>
+          </w:p>
+        </w:tc>
+      </w:tr>
+      <w:tr>
+        <w:tc>
+          <w:tcPr>
+            <w:tcW w:type="dxa" w:w="2160"/>
+          </w:tcPr>
+          <w:p>
+            <w:r>
+              <w:t>BEAUFORT KEVIN</w:t>
+            </w:r>
+          </w:p>
+        </w:tc>
+        <w:tc>
+          <w:tcPr>
+            <w:tcW w:type="dxa" w:w="2160"/>
+          </w:tcPr>
+          <w:p>
+            <w:r>
+              <w:t>S3</w:t>
+            </w:r>
+          </w:p>
+        </w:tc>
+        <w:tc>
+          <w:tcPr>
+            <w:tcW w:type="dxa" w:w="2160"/>
+          </w:tcPr>
+          <w:p>
+            <w:r>
+              <w:t>VAL</w:t>
+            </w:r>
+          </w:p>
+        </w:tc>
+        <w:tc>
+          <w:tcPr>
+            <w:tcW w:type="dxa" w:w="2160"/>
+          </w:tcPr>
+          <w:p>
+            <w:r>
+              <w:t>NATB</w:t>
+            </w:r>
+          </w:p>
+        </w:tc>
+      </w:tr>
+      <w:tr>
+        <w:tc>
+          <w:tcPr>
+            <w:tcW w:type="dxa" w:w="2160"/>
+          </w:tcPr>
+          <w:p>
+            <w:r>
+              <w:t>BONNET FRANCOIS</w:t>
+            </w:r>
+          </w:p>
+        </w:tc>
+        <w:tc>
+          <w:tcPr>
+            <w:tcW w:type="dxa" w:w="2160"/>
+          </w:tcPr>
+          <w:p>
+            <w:r>
+              <w:t>S3</w:t>
+            </w:r>
+          </w:p>
+        </w:tc>
+        <w:tc>
+          <w:tcPr>
+            <w:tcW w:type="dxa" w:w="2160"/>
+          </w:tcPr>
+          <w:p>
+            <w:r>
+              <w:t>VAL</w:t>
+            </w:r>
+          </w:p>
+        </w:tc>
+        <w:tc>
+          <w:tcPr>
+            <w:tcW w:type="dxa" w:w="2160"/>
+          </w:tcPr>
+          <w:p>
+            <w:r>
+              <w:t>NATB</w:t>
+            </w:r>
+          </w:p>
+        </w:tc>
+      </w:tr>
+      <w:tr>
+        <w:tc>
+          <w:tcPr>
+            <w:tcW w:type="dxa" w:w="2160"/>
+          </w:tcPr>
+          <w:p>
+            <w:r>
+              <w:t>BOUTY SEBASTIEN</w:t>
+            </w:r>
+          </w:p>
+        </w:tc>
+        <w:tc>
+          <w:tcPr>
+            <w:tcW w:type="dxa" w:w="2160"/>
+          </w:tcPr>
+          <w:p>
+            <w:r>
+              <w:t>S3</w:t>
+            </w:r>
+          </w:p>
+        </w:tc>
+        <w:tc>
+          <w:tcPr>
+            <w:tcW w:type="dxa" w:w="2160"/>
+          </w:tcPr>
+          <w:p>
+            <w:r>
+              <w:t>VAL</w:t>
+            </w:r>
+          </w:p>
+        </w:tc>
+        <w:tc>
+          <w:tcPr>
+            <w:tcW w:type="dxa" w:w="2160"/>
+          </w:tcPr>
+          <w:p>
+            <w:r>
+              <w:t>NATB</w:t>
+            </w:r>
+          </w:p>
+        </w:tc>
+      </w:tr>
+      <w:tr>
+        <w:tc>
+          <w:tcPr>
+            <w:tcW w:type="dxa" w:w="2160"/>
+          </w:tcPr>
+          <w:p>
+            <w:r>
+              <w:t>BRAULT ALBERT</w:t>
+            </w:r>
+          </w:p>
+        </w:tc>
+        <w:tc>
+          <w:tcPr>
+            <w:tcW w:type="dxa" w:w="2160"/>
+          </w:tcPr>
+          <w:p>
+            <w:r>
+              <w:t>S3</w:t>
+            </w:r>
+          </w:p>
+        </w:tc>
+        <w:tc>
+          <w:tcPr>
+            <w:tcW w:type="dxa" w:w="2160"/>
+          </w:tcPr>
+          <w:p>
+            <w:r>
+              <w:t>VAL</w:t>
+            </w:r>
+          </w:p>
+        </w:tc>
+        <w:tc>
+          <w:tcPr>
+            <w:tcW w:type="dxa" w:w="2160"/>
+          </w:tcPr>
+          <w:p>
+            <w:r>
+              <w:t>NATB</w:t>
+            </w:r>
+          </w:p>
+        </w:tc>
+      </w:tr>
+      <w:tr>
+        <w:tc>
+          <w:tcPr>
+            <w:tcW w:type="dxa" w:w="2160"/>
+          </w:tcPr>
+          <w:p>
+            <w:r>
+              <w:t>BRUGEILLE MATTHIEU</w:t>
+            </w:r>
+          </w:p>
+        </w:tc>
+        <w:tc>
+          <w:tcPr>
+            <w:tcW w:type="dxa" w:w="2160"/>
+          </w:tcPr>
+          <w:p>
+            <w:r>
+              <w:t>S3</w:t>
+            </w:r>
+          </w:p>
+        </w:tc>
+        <w:tc>
+          <w:tcPr>
+            <w:tcW w:type="dxa" w:w="2160"/>
+          </w:tcPr>
+          <w:p>
+            <w:r>
+              <w:t>VAL</w:t>
+            </w:r>
+          </w:p>
+        </w:tc>
+        <w:tc>
+          <w:tcPr>
+            <w:tcW w:type="dxa" w:w="2160"/>
+          </w:tcPr>
+          <w:p>
+            <w:r>
+              <w:t>NATB</w:t>
+            </w:r>
+          </w:p>
+        </w:tc>
+      </w:tr>
+      <w:tr>
+        <w:tc>
+          <w:tcPr>
+            <w:tcW w:type="dxa" w:w="2160"/>
+          </w:tcPr>
+          <w:p>
+            <w:r>
+              <w:t>BURBAUD BERTRAND</w:t>
+            </w:r>
+          </w:p>
+        </w:tc>
+        <w:tc>
+          <w:tcPr>
+            <w:tcW w:type="dxa" w:w="2160"/>
+          </w:tcPr>
+          <w:p>
+            <w:r>
+              <w:t>S3</w:t>
+            </w:r>
+          </w:p>
+        </w:tc>
+        <w:tc>
+          <w:tcPr>
+            <w:tcW w:type="dxa" w:w="2160"/>
+          </w:tcPr>
+          <w:p>
+            <w:r>
+              <w:t>VAL</w:t>
+            </w:r>
+          </w:p>
+        </w:tc>
+        <w:tc>
+          <w:tcPr>
+            <w:tcW w:type="dxa" w:w="2160"/>
+          </w:tcPr>
+          <w:p>
+            <w:r>
+              <w:t>NATB</w:t>
+            </w:r>
+          </w:p>
+        </w:tc>
+      </w:tr>
+      <w:tr>
+        <w:tc>
+          <w:tcPr>
+            <w:tcW w:type="dxa" w:w="2160"/>
+          </w:tcPr>
+          <w:p>
+            <w:r>
+              <w:t>CAMEL ANOUCK</w:t>
+            </w:r>
+          </w:p>
+        </w:tc>
+        <w:tc>
+          <w:tcPr>
+            <w:tcW w:type="dxa" w:w="2160"/>
+          </w:tcPr>
+          <w:p>
+            <w:r>
+              <w:t>S3</w:t>
+            </w:r>
+          </w:p>
+        </w:tc>
+        <w:tc>
+          <w:tcPr>
+            <w:tcW w:type="dxa" w:w="2160"/>
+          </w:tcPr>
+          <w:p>
+            <w:r>
+              <w:t>VAL</w:t>
+            </w:r>
+          </w:p>
+        </w:tc>
+        <w:tc>
+          <w:tcPr>
+            <w:tcW w:type="dxa" w:w="2160"/>
+          </w:tcPr>
+          <w:p>
+            <w:r>
+              <w:t>NATB</w:t>
+            </w:r>
+          </w:p>
+        </w:tc>
+      </w:tr>
+      <w:tr>
+        <w:tc>
+          <w:tcPr>
+            <w:tcW w:type="dxa" w:w="2160"/>
+          </w:tcPr>
+          <w:p>
+            <w:r>
+              <w:t>CARRILLO DENIS</w:t>
+            </w:r>
+          </w:p>
+        </w:tc>
+        <w:tc>
+          <w:tcPr>
+            <w:tcW w:type="dxa" w:w="2160"/>
+          </w:tcPr>
+          <w:p>
+            <w:r>
+              <w:t>S3</w:t>
+            </w:r>
+          </w:p>
+        </w:tc>
+        <w:tc>
+          <w:tcPr>
+            <w:tcW w:type="dxa" w:w="2160"/>
+          </w:tcPr>
+          <w:p>
+            <w:r>
+              <w:t>VAL</w:t>
+            </w:r>
+          </w:p>
+        </w:tc>
+        <w:tc>
+          <w:tcPr>
+            <w:tcW w:type="dxa" w:w="2160"/>
+          </w:tcPr>
+          <w:p>
+            <w:r>
+              <w:t>NATB</w:t>
+            </w:r>
+          </w:p>
+        </w:tc>
+      </w:tr>
+      <w:tr>
+        <w:tc>
+          <w:tcPr>
+            <w:tcW w:type="dxa" w:w="2160"/>
+          </w:tcPr>
+          <w:p>
+            <w:r>
+              <w:t>CHOPINEAU ALEXANDRE</w:t>
+            </w:r>
+          </w:p>
+        </w:tc>
+        <w:tc>
+          <w:tcPr>
+            <w:tcW w:type="dxa" w:w="2160"/>
+          </w:tcPr>
+          <w:p>
+            <w:r>
+              <w:t>S3</w:t>
+            </w:r>
+          </w:p>
+        </w:tc>
+        <w:tc>
+          <w:tcPr>
+            <w:tcW w:type="dxa" w:w="2160"/>
+          </w:tcPr>
+          <w:p>
+            <w:r>
+              <w:t>VAL</w:t>
+            </w:r>
+          </w:p>
+        </w:tc>
+        <w:tc>
+          <w:tcPr>
+            <w:tcW w:type="dxa" w:w="2160"/>
+          </w:tcPr>
+          <w:p>
+            <w:r>
+              <w:t>NATB</w:t>
+            </w:r>
+          </w:p>
+        </w:tc>
+      </w:tr>
+      <w:tr>
+        <w:tc>
+          <w:tcPr>
+            <w:tcW w:type="dxa" w:w="2160"/>
+          </w:tcPr>
+          <w:p>
+            <w:r>
+              <w:t>CHRISTOPHE THEO</w:t>
+            </w:r>
+          </w:p>
+        </w:tc>
+        <w:tc>
+          <w:tcPr>
+            <w:tcW w:type="dxa" w:w="2160"/>
+          </w:tcPr>
+          <w:p>
+            <w:r/>
+          </w:p>
+        </w:tc>
+        <w:tc>
+          <w:tcPr>
+            <w:tcW w:type="dxa" w:w="2160"/>
+          </w:tcPr>
+          <w:p>
+            <w:r>
+              <w:t>NATB</w:t>
+            </w:r>
+          </w:p>
+        </w:tc>
+        <w:tc>
+          <w:tcPr>
+            <w:tcW w:type="dxa" w:w="2160"/>
+          </w:tcPr>
+          <w:p>
+            <w:r>
+              <w:t>NATB</w:t>
+            </w:r>
+          </w:p>
+        </w:tc>
+      </w:tr>
+      <w:tr>
+        <w:tc>
+          <w:tcPr>
+            <w:tcW w:type="dxa" w:w="2160"/>
+          </w:tcPr>
+          <w:p>
+            <w:r>
+              <w:t>CIBOT ROMAIN</w:t>
+            </w:r>
+          </w:p>
+        </w:tc>
+        <w:tc>
+          <w:tcPr>
+            <w:tcW w:type="dxa" w:w="2160"/>
+          </w:tcPr>
+          <w:p>
+            <w:r>
+              <w:t>S3</w:t>
+            </w:r>
+          </w:p>
+        </w:tc>
+        <w:tc>
+          <w:tcPr>
+            <w:tcW w:type="dxa" w:w="2160"/>
+          </w:tcPr>
+          <w:p>
+            <w:r>
+              <w:t>VAL</w:t>
+            </w:r>
+          </w:p>
+        </w:tc>
+        <w:tc>
+          <w:tcPr>
+            <w:tcW w:type="dxa" w:w="2160"/>
+          </w:tcPr>
+          <w:p>
+            <w:r>
+              <w:t>NATB</w:t>
+            </w:r>
+          </w:p>
+        </w:tc>
+      </w:tr>
+      <w:tr>
+        <w:tc>
+          <w:tcPr>
+            <w:tcW w:type="dxa" w:w="2160"/>
+          </w:tcPr>
+          <w:p>
+            <w:r>
+              <w:t>COUDERC MAXIME</w:t>
+            </w:r>
+          </w:p>
+        </w:tc>
+        <w:tc>
+          <w:tcPr>
+            <w:tcW w:type="dxa" w:w="2160"/>
+          </w:tcPr>
+          <w:p>
+            <w:r>
+              <w:t>S3</w:t>
+            </w:r>
+          </w:p>
+        </w:tc>
+        <w:tc>
+          <w:tcPr>
+            <w:tcW w:type="dxa" w:w="2160"/>
+          </w:tcPr>
+          <w:p>
+            <w:r>
+              <w:t>VAL</w:t>
+            </w:r>
+          </w:p>
+        </w:tc>
+        <w:tc>
+          <w:tcPr>
+            <w:tcW w:type="dxa" w:w="2160"/>
+          </w:tcPr>
+          <w:p>
+            <w:r>
+              <w:t>NATB</w:t>
+            </w:r>
+          </w:p>
+        </w:tc>
+      </w:tr>
+      <w:tr>
+        <w:tc>
+          <w:tcPr>
+            <w:tcW w:type="dxa" w:w="2160"/>
+          </w:tcPr>
+          <w:p>
+            <w:r>
+              <w:t>COUZY VALENTIN</w:t>
+            </w:r>
+          </w:p>
+        </w:tc>
+        <w:tc>
+          <w:tcPr>
+            <w:tcW w:type="dxa" w:w="2160"/>
+          </w:tcPr>
+          <w:p>
+            <w:r>
+              <w:t>S3</w:t>
+            </w:r>
+          </w:p>
+        </w:tc>
+        <w:tc>
+          <w:tcPr>
+            <w:tcW w:type="dxa" w:w="2160"/>
+          </w:tcPr>
+          <w:p>
+            <w:r>
+              <w:t>VAL</w:t>
+            </w:r>
+          </w:p>
+        </w:tc>
+        <w:tc>
+          <w:tcPr>
+            <w:tcW w:type="dxa" w:w="2160"/>
+          </w:tcPr>
+          <w:p>
+            <w:r>
+              <w:t>NATB</w:t>
+            </w:r>
+          </w:p>
+        </w:tc>
+      </w:tr>
+      <w:tr>
+        <w:tc>
+          <w:tcPr>
+            <w:tcW w:type="dxa" w:w="2160"/>
+          </w:tcPr>
+          <w:p>
+            <w:r>
+              <w:t>DAL FLORIAN</w:t>
+            </w:r>
+          </w:p>
+        </w:tc>
+        <w:tc>
+          <w:tcPr>
+            <w:tcW w:type="dxa" w:w="2160"/>
+          </w:tcPr>
+          <w:p>
+            <w:r>
+              <w:t>S3</w:t>
+            </w:r>
+          </w:p>
+        </w:tc>
+        <w:tc>
+          <w:tcPr>
+            <w:tcW w:type="dxa" w:w="2160"/>
+          </w:tcPr>
+          <w:p>
+            <w:r>
+              <w:t>VAL</w:t>
+            </w:r>
+          </w:p>
+        </w:tc>
+        <w:tc>
+          <w:tcPr>
+            <w:tcW w:type="dxa" w:w="2160"/>
+          </w:tcPr>
+          <w:p>
+            <w:r>
+              <w:t>NATB</w:t>
+            </w:r>
+          </w:p>
+        </w:tc>
+      </w:tr>
+      <w:tr>
+        <w:tc>
+          <w:tcPr>
+            <w:tcW w:type="dxa" w:w="2160"/>
+          </w:tcPr>
+          <w:p>
+            <w:r>
+              <w:t>DEBRABANDER JEREMY</w:t>
+            </w:r>
+          </w:p>
+        </w:tc>
+        <w:tc>
+          <w:tcPr>
+            <w:tcW w:type="dxa" w:w="2160"/>
+          </w:tcPr>
+          <w:p>
+            <w:r>
+              <w:t>S3</w:t>
+            </w:r>
+          </w:p>
+        </w:tc>
+        <w:tc>
+          <w:tcPr>
+            <w:tcW w:type="dxa" w:w="2160"/>
+          </w:tcPr>
+          <w:p>
+            <w:r>
+              <w:t>VAL</w:t>
+            </w:r>
+          </w:p>
+        </w:tc>
+        <w:tc>
+          <w:tcPr>
+            <w:tcW w:type="dxa" w:w="2160"/>
+          </w:tcPr>
+          <w:p>
+            <w:r>
+              <w:t>NATB</w:t>
+            </w:r>
+          </w:p>
+        </w:tc>
+      </w:tr>
+      <w:tr>
+        <w:tc>
+          <w:tcPr>
+            <w:tcW w:type="dxa" w:w="2160"/>
+          </w:tcPr>
+          <w:p>
+            <w:r>
+              <w:t>DECHALOU MAXIME</w:t>
+            </w:r>
+          </w:p>
+        </w:tc>
+        <w:tc>
+          <w:tcPr>
+            <w:tcW w:type="dxa" w:w="2160"/>
+          </w:tcPr>
+          <w:p>
+            <w:r>
+              <w:t>S3</w:t>
+            </w:r>
+          </w:p>
+        </w:tc>
+        <w:tc>
+          <w:tcPr>
+            <w:tcW w:type="dxa" w:w="2160"/>
+          </w:tcPr>
+          <w:p>
+            <w:r>
+              <w:t>VAL</w:t>
+            </w:r>
+          </w:p>
+        </w:tc>
+        <w:tc>
+          <w:tcPr>
+            <w:tcW w:type="dxa" w:w="2160"/>
+          </w:tcPr>
+          <w:p>
+            <w:r>
+              <w:t>NATB</w:t>
+            </w:r>
+          </w:p>
+        </w:tc>
+      </w:tr>
+      <w:tr>
+        <w:tc>
+          <w:tcPr>
+            <w:tcW w:type="dxa" w:w="2160"/>
+          </w:tcPr>
+          <w:p>
+            <w:r>
+              <w:t>DELAGE TRISTAN</w:t>
+            </w:r>
+          </w:p>
+        </w:tc>
+        <w:tc>
+          <w:tcPr>
+            <w:tcW w:type="dxa" w:w="2160"/>
+          </w:tcPr>
+          <w:p>
+            <w:r>
+              <w:t>S3</w:t>
+            </w:r>
+          </w:p>
+        </w:tc>
+        <w:tc>
+          <w:tcPr>
+            <w:tcW w:type="dxa" w:w="2160"/>
+          </w:tcPr>
+          <w:p>
+            <w:r>
+              <w:t>VAL</w:t>
+            </w:r>
+          </w:p>
+        </w:tc>
+        <w:tc>
+          <w:tcPr>
+            <w:tcW w:type="dxa" w:w="2160"/>
+          </w:tcPr>
+          <w:p>
+            <w:r>
+              <w:t>NATB</w:t>
+            </w:r>
+          </w:p>
+        </w:tc>
+      </w:tr>
+      <w:tr>
+        <w:tc>
+          <w:tcPr>
+            <w:tcW w:type="dxa" w:w="2160"/>
+          </w:tcPr>
+          <w:p>
+            <w:r>
+              <w:t>DEMONCHY ALEXANDRE</w:t>
+            </w:r>
+          </w:p>
+        </w:tc>
+        <w:tc>
+          <w:tcPr>
+            <w:tcW w:type="dxa" w:w="2160"/>
+          </w:tcPr>
+          <w:p>
+            <w:r/>
+          </w:p>
+        </w:tc>
+        <w:tc>
+          <w:tcPr>
+            <w:tcW w:type="dxa" w:w="2160"/>
+          </w:tcPr>
+          <w:p>
+            <w:r>
+              <w:t>NATB</w:t>
+            </w:r>
+          </w:p>
+        </w:tc>
+        <w:tc>
+          <w:tcPr>
+            <w:tcW w:type="dxa" w:w="2160"/>
+          </w:tcPr>
+          <w:p>
+            <w:r>
+              <w:t>NATB</w:t>
+            </w:r>
+          </w:p>
+        </w:tc>
+      </w:tr>
+      <w:tr>
+        <w:tc>
+          <w:tcPr>
+            <w:tcW w:type="dxa" w:w="2160"/>
+          </w:tcPr>
+          <w:p>
+            <w:r>
+              <w:t>DOMERGUE ROBIN</w:t>
+            </w:r>
+          </w:p>
+        </w:tc>
+        <w:tc>
+          <w:tcPr>
+            <w:tcW w:type="dxa" w:w="2160"/>
+          </w:tcPr>
+          <w:p>
+            <w:r/>
+          </w:p>
+        </w:tc>
+        <w:tc>
+          <w:tcPr>
+            <w:tcW w:type="dxa" w:w="2160"/>
+          </w:tcPr>
+          <w:p>
+            <w:r>
+              <w:t>NATB</w:t>
+            </w:r>
+          </w:p>
+        </w:tc>
+        <w:tc>
+          <w:tcPr>
+            <w:tcW w:type="dxa" w:w="2160"/>
+          </w:tcPr>
+          <w:p>
+            <w:r>
+              <w:t>NATB</w:t>
+            </w:r>
+          </w:p>
+        </w:tc>
+      </w:tr>
+      <w:tr>
+        <w:tc>
+          <w:tcPr>
+            <w:tcW w:type="dxa" w:w="2160"/>
+          </w:tcPr>
+          <w:p>
+            <w:r>
+              <w:t>DOUSSAUD ALEXANDRE</w:t>
+            </w:r>
+          </w:p>
+        </w:tc>
+        <w:tc>
+          <w:tcPr>
+            <w:tcW w:type="dxa" w:w="2160"/>
+          </w:tcPr>
+          <w:p>
+            <w:r>
+              <w:t>S3</w:t>
+            </w:r>
+          </w:p>
+        </w:tc>
+        <w:tc>
+          <w:tcPr>
+            <w:tcW w:type="dxa" w:w="2160"/>
+          </w:tcPr>
+          <w:p>
+            <w:r>
+              <w:t>VAL</w:t>
+            </w:r>
+          </w:p>
+        </w:tc>
+        <w:tc>
+          <w:tcPr>
+            <w:tcW w:type="dxa" w:w="2160"/>
+          </w:tcPr>
+          <w:p>
+            <w:r>
+              <w:t>NATB</w:t>
+            </w:r>
+          </w:p>
+        </w:tc>
+      </w:tr>
+      <w:tr>
+        <w:tc>
+          <w:tcPr>
+            <w:tcW w:type="dxa" w:w="2160"/>
+          </w:tcPr>
+          <w:p>
+            <w:r>
+              <w:t>DUMAS CHLOE</w:t>
+            </w:r>
+          </w:p>
+        </w:tc>
+        <w:tc>
+          <w:tcPr>
+            <w:tcW w:type="dxa" w:w="2160"/>
+          </w:tcPr>
+          <w:p>
+            <w:r>
+              <w:t>S3</w:t>
+            </w:r>
+          </w:p>
+        </w:tc>
+        <w:tc>
+          <w:tcPr>
+            <w:tcW w:type="dxa" w:w="2160"/>
+          </w:tcPr>
+          <w:p>
+            <w:r>
+              <w:t>VAL</w:t>
+            </w:r>
+          </w:p>
+        </w:tc>
+        <w:tc>
+          <w:tcPr>
+            <w:tcW w:type="dxa" w:w="2160"/>
+          </w:tcPr>
+          <w:p>
+            <w:r>
+              <w:t>NATB</w:t>
+            </w:r>
+          </w:p>
+        </w:tc>
+      </w:tr>
+      <w:tr>
+        <w:tc>
+          <w:tcPr>
+            <w:tcW w:type="dxa" w:w="2160"/>
+          </w:tcPr>
+          <w:p>
+            <w:r>
+              <w:t>DUPONT LOUIS</w:t>
+            </w:r>
+          </w:p>
+        </w:tc>
+        <w:tc>
+          <w:tcPr>
+            <w:tcW w:type="dxa" w:w="2160"/>
+          </w:tcPr>
+          <w:p>
+            <w:r>
+              <w:t>S3</w:t>
+            </w:r>
+          </w:p>
+        </w:tc>
+        <w:tc>
+          <w:tcPr>
+            <w:tcW w:type="dxa" w:w="2160"/>
+          </w:tcPr>
+          <w:p>
+            <w:r>
+              <w:t>VAL</w:t>
+            </w:r>
+          </w:p>
+        </w:tc>
+        <w:tc>
+          <w:tcPr>
+            <w:tcW w:type="dxa" w:w="2160"/>
+          </w:tcPr>
+          <w:p>
+            <w:r>
+              <w:t>NATB</w:t>
+            </w:r>
+          </w:p>
+        </w:tc>
+      </w:tr>
+      <w:tr>
+        <w:tc>
+          <w:tcPr>
+            <w:tcW w:type="dxa" w:w="2160"/>
+          </w:tcPr>
+          <w:p>
+            <w:r>
+              <w:t>DUPONT PAUL</w:t>
+            </w:r>
+          </w:p>
+        </w:tc>
+        <w:tc>
+          <w:tcPr>
+            <w:tcW w:type="dxa" w:w="2160"/>
+          </w:tcPr>
+          <w:p>
+            <w:r>
+              <w:t>S3</w:t>
+            </w:r>
+          </w:p>
+        </w:tc>
+        <w:tc>
+          <w:tcPr>
+            <w:tcW w:type="dxa" w:w="2160"/>
+          </w:tcPr>
+          <w:p>
+            <w:r>
+              <w:t>VAL</w:t>
+            </w:r>
+          </w:p>
+        </w:tc>
+        <w:tc>
+          <w:tcPr>
+            <w:tcW w:type="dxa" w:w="2160"/>
+          </w:tcPr>
+          <w:p>
+            <w:r>
+              <w:t>NATB</w:t>
+            </w:r>
+          </w:p>
+        </w:tc>
+      </w:tr>
+      <w:tr>
+        <w:tc>
+          <w:tcPr>
+            <w:tcW w:type="dxa" w:w="2160"/>
+          </w:tcPr>
+          <w:p>
+            <w:r>
+              <w:t>ELICE LYVANN</w:t>
+            </w:r>
+          </w:p>
+        </w:tc>
+        <w:tc>
+          <w:tcPr>
+            <w:tcW w:type="dxa" w:w="2160"/>
+          </w:tcPr>
+          <w:p>
+            <w:r/>
+          </w:p>
+        </w:tc>
+        <w:tc>
+          <w:tcPr>
+            <w:tcW w:type="dxa" w:w="2160"/>
+          </w:tcPr>
+          <w:p>
+            <w:r>
+              <w:t>NATB</w:t>
+            </w:r>
+          </w:p>
+        </w:tc>
+        <w:tc>
+          <w:tcPr>
+            <w:tcW w:type="dxa" w:w="2160"/>
+          </w:tcPr>
+          <w:p>
+            <w:r>
+              <w:t>NATB</w:t>
+            </w:r>
+          </w:p>
+        </w:tc>
+      </w:tr>
+      <w:tr>
+        <w:tc>
+          <w:tcPr>
+            <w:tcW w:type="dxa" w:w="2160"/>
+          </w:tcPr>
+          <w:p>
+            <w:r>
+              <w:t>FANET HUGO</w:t>
+            </w:r>
+          </w:p>
+        </w:tc>
+        <w:tc>
+          <w:tcPr>
+            <w:tcW w:type="dxa" w:w="2160"/>
+          </w:tcPr>
+          <w:p>
+            <w:r>
+              <w:t>S3</w:t>
+            </w:r>
+          </w:p>
+        </w:tc>
+        <w:tc>
+          <w:tcPr>
+            <w:tcW w:type="dxa" w:w="2160"/>
+          </w:tcPr>
+          <w:p>
+            <w:r>
+              <w:t>VAL</w:t>
+            </w:r>
+          </w:p>
+        </w:tc>
+        <w:tc>
+          <w:tcPr>
+            <w:tcW w:type="dxa" w:w="2160"/>
+          </w:tcPr>
+          <w:p>
+            <w:r>
+              <w:t>NATB</w:t>
+            </w:r>
+          </w:p>
+        </w:tc>
+      </w:tr>
+      <w:tr>
+        <w:tc>
+          <w:tcPr>
+            <w:tcW w:type="dxa" w:w="2160"/>
+          </w:tcPr>
+          <w:p>
+            <w:r>
+              <w:t>FAURE ALEXANDRE</w:t>
+            </w:r>
+          </w:p>
+        </w:tc>
+        <w:tc>
+          <w:tcPr>
+            <w:tcW w:type="dxa" w:w="2160"/>
+          </w:tcPr>
+          <w:p>
+            <w:r>
+              <w:t>S3</w:t>
+            </w:r>
+          </w:p>
+        </w:tc>
+        <w:tc>
+          <w:tcPr>
+            <w:tcW w:type="dxa" w:w="2160"/>
+          </w:tcPr>
+          <w:p>
+            <w:r>
+              <w:t>VAL</w:t>
+            </w:r>
+          </w:p>
+        </w:tc>
+        <w:tc>
+          <w:tcPr>
+            <w:tcW w:type="dxa" w:w="2160"/>
+          </w:tcPr>
+          <w:p>
+            <w:r>
+              <w:t>NATB</w:t>
+            </w:r>
+          </w:p>
+        </w:tc>
+      </w:tr>
+      <w:tr>
+        <w:tc>
+          <w:tcPr>
+            <w:tcW w:type="dxa" w:w="2160"/>
+          </w:tcPr>
+          <w:p>
+            <w:r>
+              <w:t>FLEUTIAUX AURELIEN</w:t>
+            </w:r>
+          </w:p>
+        </w:tc>
+        <w:tc>
+          <w:tcPr>
+            <w:tcW w:type="dxa" w:w="2160"/>
+          </w:tcPr>
+          <w:p>
+            <w:r>
+              <w:t>S3</w:t>
+            </w:r>
+          </w:p>
+        </w:tc>
+        <w:tc>
+          <w:tcPr>
+            <w:tcW w:type="dxa" w:w="2160"/>
+          </w:tcPr>
+          <w:p>
+            <w:r>
+              <w:t>VAL</w:t>
+            </w:r>
+          </w:p>
+        </w:tc>
+        <w:tc>
+          <w:tcPr>
+            <w:tcW w:type="dxa" w:w="2160"/>
+          </w:tcPr>
+          <w:p>
+            <w:r>
+              <w:t>NATB</w:t>
+            </w:r>
+          </w:p>
+        </w:tc>
+      </w:tr>
+      <w:tr>
+        <w:tc>
+          <w:tcPr>
+            <w:tcW w:type="dxa" w:w="2160"/>
+          </w:tcPr>
+          <w:p>
+            <w:r>
+              <w:t>GARNAUD JASON</w:t>
+            </w:r>
+          </w:p>
+        </w:tc>
+        <w:tc>
+          <w:tcPr>
+            <w:tcW w:type="dxa" w:w="2160"/>
+          </w:tcPr>
+          <w:p>
+            <w:r>
+              <w:t>S3</w:t>
+            </w:r>
+          </w:p>
+        </w:tc>
+        <w:tc>
+          <w:tcPr>
+            <w:tcW w:type="dxa" w:w="2160"/>
+          </w:tcPr>
+          <w:p>
+            <w:r>
+              <w:t>VAL</w:t>
+            </w:r>
+          </w:p>
+        </w:tc>
+        <w:tc>
+          <w:tcPr>
+            <w:tcW w:type="dxa" w:w="2160"/>
+          </w:tcPr>
+          <w:p>
+            <w:r>
+              <w:t>NATB</w:t>
+            </w:r>
+          </w:p>
+        </w:tc>
+      </w:tr>
+      <w:tr>
+        <w:tc>
+          <w:tcPr>
+            <w:tcW w:type="dxa" w:w="2160"/>
+          </w:tcPr>
+          <w:p>
+            <w:r>
+              <w:t>GAUDRY LEO</w:t>
+            </w:r>
+          </w:p>
+        </w:tc>
+        <w:tc>
+          <w:tcPr>
+            <w:tcW w:type="dxa" w:w="2160"/>
+          </w:tcPr>
+          <w:p>
+            <w:r/>
+          </w:p>
+        </w:tc>
+        <w:tc>
+          <w:tcPr>
+            <w:tcW w:type="dxa" w:w="2160"/>
+          </w:tcPr>
+          <w:p>
+            <w:r>
+              <w:t>NATT</w:t>
+            </w:r>
+          </w:p>
+        </w:tc>
+        <w:tc>
+          <w:tcPr>
+            <w:tcW w:type="dxa" w:w="2160"/>
+          </w:tcPr>
+          <w:p>
+            <w:r>
+              <w:t>NATB</w:t>
+            </w:r>
+          </w:p>
+        </w:tc>
+      </w:tr>
+      <w:tr>
+        <w:tc>
+          <w:tcPr>
+            <w:tcW w:type="dxa" w:w="2160"/>
+          </w:tcPr>
+          <w:p>
+            <w:r>
+              <w:t>GILLIOCQ OLIVIER</w:t>
+            </w:r>
+          </w:p>
+        </w:tc>
+        <w:tc>
+          <w:tcPr>
+            <w:tcW w:type="dxa" w:w="2160"/>
+          </w:tcPr>
+          <w:p>
+            <w:r>
+              <w:t>S3</w:t>
+            </w:r>
+          </w:p>
+        </w:tc>
+        <w:tc>
+          <w:tcPr>
+            <w:tcW w:type="dxa" w:w="2160"/>
+          </w:tcPr>
+          <w:p>
+            <w:r>
+              <w:t>VAL</w:t>
+            </w:r>
+          </w:p>
+        </w:tc>
+        <w:tc>
+          <w:tcPr>
+            <w:tcW w:type="dxa" w:w="2160"/>
+          </w:tcPr>
+          <w:p>
+            <w:r>
+              <w:t>NATB</w:t>
+            </w:r>
+          </w:p>
+        </w:tc>
+      </w:tr>
+      <w:tr>
+        <w:tc>
+          <w:tcPr>
+            <w:tcW w:type="dxa" w:w="2160"/>
+          </w:tcPr>
+          <w:p>
+            <w:r>
+              <w:t>GINESTE CLEMENT</w:t>
+            </w:r>
+          </w:p>
+        </w:tc>
+        <w:tc>
+          <w:tcPr>
+            <w:tcW w:type="dxa" w:w="2160"/>
+          </w:tcPr>
+          <w:p>
+            <w:r>
+              <w:t>S3</w:t>
+            </w:r>
+          </w:p>
+        </w:tc>
+        <w:tc>
+          <w:tcPr>
+            <w:tcW w:type="dxa" w:w="2160"/>
+          </w:tcPr>
+          <w:p>
+            <w:r>
+              <w:t>VAL</w:t>
+            </w:r>
+          </w:p>
+        </w:tc>
+        <w:tc>
+          <w:tcPr>
+            <w:tcW w:type="dxa" w:w="2160"/>
+          </w:tcPr>
+          <w:p>
+            <w:r>
+              <w:t>NATB</w:t>
+            </w:r>
+          </w:p>
+        </w:tc>
+      </w:tr>
+      <w:tr>
+        <w:tc>
+          <w:tcPr>
+            <w:tcW w:type="dxa" w:w="2160"/>
+          </w:tcPr>
+          <w:p>
+            <w:r>
+              <w:t>GORSE REMI</w:t>
+            </w:r>
+          </w:p>
+        </w:tc>
+        <w:tc>
+          <w:tcPr>
+            <w:tcW w:type="dxa" w:w="2160"/>
+          </w:tcPr>
+          <w:p>
+            <w:r/>
+          </w:p>
+        </w:tc>
+        <w:tc>
+          <w:tcPr>
+            <w:tcW w:type="dxa" w:w="2160"/>
+          </w:tcPr>
+          <w:p>
+            <w:r>
+              <w:t>NATB</w:t>
+            </w:r>
+          </w:p>
+        </w:tc>
+        <w:tc>
+          <w:tcPr>
+            <w:tcW w:type="dxa" w:w="2160"/>
+          </w:tcPr>
+          <w:p>
+            <w:r>
+              <w:t>NATB</w:t>
+            </w:r>
+          </w:p>
+        </w:tc>
+      </w:tr>
+      <w:tr>
+        <w:tc>
+          <w:tcPr>
+            <w:tcW w:type="dxa" w:w="2160"/>
+          </w:tcPr>
+          <w:p>
+            <w:r>
+              <w:t>GOUBELY ALEXANDRE</w:t>
+            </w:r>
+          </w:p>
+        </w:tc>
+        <w:tc>
+          <w:tcPr>
+            <w:tcW w:type="dxa" w:w="2160"/>
+          </w:tcPr>
+          <w:p>
+            <w:r/>
+          </w:p>
+        </w:tc>
+        <w:tc>
+          <w:tcPr>
+            <w:tcW w:type="dxa" w:w="2160"/>
+          </w:tcPr>
+          <w:p>
+            <w:r>
+              <w:t>NATT</w:t>
+            </w:r>
+          </w:p>
+        </w:tc>
+        <w:tc>
+          <w:tcPr>
+            <w:tcW w:type="dxa" w:w="2160"/>
+          </w:tcPr>
+          <w:p>
+            <w:r>
+              <w:t>NATB</w:t>
+            </w:r>
+          </w:p>
+        </w:tc>
+      </w:tr>
+      <w:tr>
+        <w:tc>
+          <w:tcPr>
+            <w:tcW w:type="dxa" w:w="2160"/>
+          </w:tcPr>
+          <w:p>
+            <w:r>
+              <w:t>GRAUER NATHAN</w:t>
+            </w:r>
+          </w:p>
+        </w:tc>
+        <w:tc>
+          <w:tcPr>
+            <w:tcW w:type="dxa" w:w="2160"/>
+          </w:tcPr>
+          <w:p>
+            <w:r>
+              <w:t>S3</w:t>
+            </w:r>
+          </w:p>
+        </w:tc>
+        <w:tc>
+          <w:tcPr>
+            <w:tcW w:type="dxa" w:w="2160"/>
+          </w:tcPr>
+          <w:p>
+            <w:r>
+              <w:t>VAL</w:t>
+            </w:r>
+          </w:p>
+        </w:tc>
+        <w:tc>
+          <w:tcPr>
+            <w:tcW w:type="dxa" w:w="2160"/>
+          </w:tcPr>
+          <w:p>
+            <w:r>
+              <w:t>NATB</w:t>
+            </w:r>
+          </w:p>
+        </w:tc>
+      </w:tr>
+      <w:tr>
+        <w:tc>
+          <w:tcPr>
+            <w:tcW w:type="dxa" w:w="2160"/>
+          </w:tcPr>
+          <w:p>
+            <w:r>
+              <w:t>GRELIER AURELIEN</w:t>
+            </w:r>
+          </w:p>
+        </w:tc>
+        <w:tc>
+          <w:tcPr>
+            <w:tcW w:type="dxa" w:w="2160"/>
+          </w:tcPr>
+          <w:p>
+            <w:r>
+              <w:t>S3</w:t>
+            </w:r>
+          </w:p>
+        </w:tc>
+        <w:tc>
+          <w:tcPr>
+            <w:tcW w:type="dxa" w:w="2160"/>
+          </w:tcPr>
+          <w:p>
+            <w:r>
+              <w:t>VAL</w:t>
+            </w:r>
+          </w:p>
+        </w:tc>
+        <w:tc>
+          <w:tcPr>
+            <w:tcW w:type="dxa" w:w="2160"/>
+          </w:tcPr>
+          <w:p>
+            <w:r>
+              <w:t>NATB</w:t>
+            </w:r>
+          </w:p>
+        </w:tc>
+      </w:tr>
+      <w:tr>
+        <w:tc>
+          <w:tcPr>
+            <w:tcW w:type="dxa" w:w="2160"/>
+          </w:tcPr>
+          <w:p>
+            <w:r>
+              <w:t>GRELIER LEO</w:t>
+            </w:r>
+          </w:p>
+        </w:tc>
+        <w:tc>
+          <w:tcPr>
+            <w:tcW w:type="dxa" w:w="2160"/>
+          </w:tcPr>
+          <w:p>
+            <w:r>
+              <w:t>S3</w:t>
+            </w:r>
+          </w:p>
+        </w:tc>
+        <w:tc>
+          <w:tcPr>
+            <w:tcW w:type="dxa" w:w="2160"/>
+          </w:tcPr>
+          <w:p>
+            <w:r>
+              <w:t>VAL</w:t>
+            </w:r>
+          </w:p>
+        </w:tc>
+        <w:tc>
+          <w:tcPr>
+            <w:tcW w:type="dxa" w:w="2160"/>
+          </w:tcPr>
+          <w:p>
+            <w:r>
+              <w:t>NATB</w:t>
+            </w:r>
+          </w:p>
+        </w:tc>
+      </w:tr>
+      <w:tr>
+        <w:tc>
+          <w:tcPr>
+            <w:tcW w:type="dxa" w:w="2160"/>
+          </w:tcPr>
+          <w:p>
+            <w:r>
+              <w:t>GUITARD LUCAS</w:t>
+            </w:r>
+          </w:p>
+        </w:tc>
+        <w:tc>
+          <w:tcPr>
+            <w:tcW w:type="dxa" w:w="2160"/>
+          </w:tcPr>
+          <w:p>
+            <w:r>
+              <w:t>S3</w:t>
+            </w:r>
+          </w:p>
+        </w:tc>
+        <w:tc>
+          <w:tcPr>
+            <w:tcW w:type="dxa" w:w="2160"/>
+          </w:tcPr>
+          <w:p>
+            <w:r>
+              <w:t>VAL</w:t>
+            </w:r>
+          </w:p>
+        </w:tc>
+        <w:tc>
+          <w:tcPr>
+            <w:tcW w:type="dxa" w:w="2160"/>
+          </w:tcPr>
+          <w:p>
+            <w:r>
+              <w:t>NATB</w:t>
+            </w:r>
+          </w:p>
+        </w:tc>
+      </w:tr>
+      <w:tr>
+        <w:tc>
+          <w:tcPr>
+            <w:tcW w:type="dxa" w:w="2160"/>
+          </w:tcPr>
+          <w:p>
+            <w:r>
+              <w:t>GURREEBAT HARIFF</w:t>
+            </w:r>
+          </w:p>
+        </w:tc>
+        <w:tc>
+          <w:tcPr>
+            <w:tcW w:type="dxa" w:w="2160"/>
+          </w:tcPr>
+          <w:p>
+            <w:r>
+              <w:t>S3</w:t>
+            </w:r>
+          </w:p>
+        </w:tc>
+        <w:tc>
+          <w:tcPr>
+            <w:tcW w:type="dxa" w:w="2160"/>
+          </w:tcPr>
+          <w:p>
+            <w:r>
+              <w:t>VAL</w:t>
+            </w:r>
+          </w:p>
+        </w:tc>
+        <w:tc>
+          <w:tcPr>
+            <w:tcW w:type="dxa" w:w="2160"/>
+          </w:tcPr>
+          <w:p>
+            <w:r>
+              <w:t>NATB</w:t>
+            </w:r>
+          </w:p>
+        </w:tc>
+      </w:tr>
+      <w:tr>
+        <w:tc>
+          <w:tcPr>
+            <w:tcW w:type="dxa" w:w="2160"/>
+          </w:tcPr>
+          <w:p>
+            <w:r>
+              <w:t>HOERTH BAPTISTE</w:t>
+            </w:r>
+          </w:p>
+        </w:tc>
+        <w:tc>
+          <w:tcPr>
+            <w:tcW w:type="dxa" w:w="2160"/>
+          </w:tcPr>
+          <w:p>
+            <w:r>
+              <w:t>S3</w:t>
+            </w:r>
+          </w:p>
+        </w:tc>
+        <w:tc>
+          <w:tcPr>
+            <w:tcW w:type="dxa" w:w="2160"/>
+          </w:tcPr>
+          <w:p>
+            <w:r>
+              <w:t>VAL</w:t>
+            </w:r>
+          </w:p>
+        </w:tc>
+        <w:tc>
+          <w:tcPr>
+            <w:tcW w:type="dxa" w:w="2160"/>
+          </w:tcPr>
+          <w:p>
+            <w:r>
+              <w:t>NATB</w:t>
+            </w:r>
+          </w:p>
+        </w:tc>
+      </w:tr>
+      <w:tr>
+        <w:tc>
+          <w:tcPr>
+            <w:tcW w:type="dxa" w:w="2160"/>
+          </w:tcPr>
+          <w:p>
+            <w:r>
+              <w:t>JADOT TOMMY</w:t>
+            </w:r>
+          </w:p>
+        </w:tc>
+        <w:tc>
+          <w:tcPr>
+            <w:tcW w:type="dxa" w:w="2160"/>
+          </w:tcPr>
+          <w:p>
+            <w:r>
+              <w:t>S3</w:t>
+            </w:r>
+          </w:p>
+        </w:tc>
+        <w:tc>
+          <w:tcPr>
+            <w:tcW w:type="dxa" w:w="2160"/>
+          </w:tcPr>
+          <w:p>
+            <w:r>
+              <w:t>VAL</w:t>
+            </w:r>
+          </w:p>
+        </w:tc>
+        <w:tc>
+          <w:tcPr>
+            <w:tcW w:type="dxa" w:w="2160"/>
+          </w:tcPr>
+          <w:p>
+            <w:r>
+              <w:t>NATB</w:t>
+            </w:r>
+          </w:p>
+        </w:tc>
+      </w:tr>
+      <w:tr>
+        <w:tc>
+          <w:tcPr>
+            <w:tcW w:type="dxa" w:w="2160"/>
+          </w:tcPr>
+          <w:p>
+            <w:r>
+              <w:t>JEAN KEVIN</w:t>
+            </w:r>
+          </w:p>
+        </w:tc>
+        <w:tc>
+          <w:tcPr>
+            <w:tcW w:type="dxa" w:w="2160"/>
+          </w:tcPr>
+          <w:p>
+            <w:r/>
+          </w:p>
+        </w:tc>
+        <w:tc>
+          <w:tcPr>
+            <w:tcW w:type="dxa" w:w="2160"/>
+          </w:tcPr>
+          <w:p>
+            <w:r>
+              <w:t>NATT</w:t>
+            </w:r>
+          </w:p>
+        </w:tc>
+        <w:tc>
+          <w:tcPr>
+            <w:tcW w:type="dxa" w:w="2160"/>
+          </w:tcPr>
+          <w:p>
+            <w:r>
+              <w:t>NATB</w:t>
+            </w:r>
+          </w:p>
+        </w:tc>
+      </w:tr>
+      <w:tr>
+        <w:tc>
+          <w:tcPr>
+            <w:tcW w:type="dxa" w:w="2160"/>
+          </w:tcPr>
+          <w:p>
+            <w:r>
+              <w:t>L'HERMITTE ANCELIN</w:t>
+            </w:r>
+          </w:p>
+        </w:tc>
+        <w:tc>
+          <w:tcPr>
+            <w:tcW w:type="dxa" w:w="2160"/>
+          </w:tcPr>
+          <w:p>
+            <w:r>
+              <w:t>S3</w:t>
+            </w:r>
+          </w:p>
+        </w:tc>
+        <w:tc>
+          <w:tcPr>
+            <w:tcW w:type="dxa" w:w="2160"/>
+          </w:tcPr>
+          <w:p>
+            <w:r>
+              <w:t>VAL</w:t>
+            </w:r>
+          </w:p>
+        </w:tc>
+        <w:tc>
+          <w:tcPr>
+            <w:tcW w:type="dxa" w:w="2160"/>
+          </w:tcPr>
+          <w:p>
+            <w:r>
+              <w:t>NATB</w:t>
+            </w:r>
+          </w:p>
+        </w:tc>
+      </w:tr>
+      <w:tr>
+        <w:tc>
+          <w:tcPr>
+            <w:tcW w:type="dxa" w:w="2160"/>
+          </w:tcPr>
+          <w:p>
+            <w:r>
+              <w:t>LE CORRE LUC</w:t>
+            </w:r>
+          </w:p>
+        </w:tc>
+        <w:tc>
+          <w:tcPr>
+            <w:tcW w:type="dxa" w:w="2160"/>
+          </w:tcPr>
+          <w:p>
+            <w:r>
+              <w:t>S3</w:t>
+            </w:r>
+          </w:p>
+        </w:tc>
+        <w:tc>
+          <w:tcPr>
+            <w:tcW w:type="dxa" w:w="2160"/>
+          </w:tcPr>
+          <w:p>
+            <w:r>
+              <w:t>VAL</w:t>
+            </w:r>
+          </w:p>
+        </w:tc>
+        <w:tc>
+          <w:tcPr>
+            <w:tcW w:type="dxa" w:w="2160"/>
+          </w:tcPr>
+          <w:p>
+            <w:r>
+              <w:t>NATB</w:t>
+            </w:r>
+          </w:p>
+        </w:tc>
+      </w:tr>
+      <w:tr>
+        <w:tc>
+          <w:tcPr>
+            <w:tcW w:type="dxa" w:w="2160"/>
+          </w:tcPr>
+          <w:p>
+            <w:r>
+              <w:t>LEONARD UGO</w:t>
+            </w:r>
+          </w:p>
+        </w:tc>
+        <w:tc>
+          <w:tcPr>
+            <w:tcW w:type="dxa" w:w="2160"/>
+          </w:tcPr>
+          <w:p>
+            <w:r>
+              <w:t>S3</w:t>
+            </w:r>
+          </w:p>
+        </w:tc>
+        <w:tc>
+          <w:tcPr>
+            <w:tcW w:type="dxa" w:w="2160"/>
+          </w:tcPr>
+          <w:p>
+            <w:r>
+              <w:t>VAL</w:t>
+            </w:r>
+          </w:p>
+        </w:tc>
+        <w:tc>
+          <w:tcPr>
+            <w:tcW w:type="dxa" w:w="2160"/>
+          </w:tcPr>
+          <w:p>
+            <w:r>
+              <w:t>NATB</w:t>
+            </w:r>
+          </w:p>
+        </w:tc>
+      </w:tr>
+      <w:tr>
+        <w:tc>
+          <w:tcPr>
+            <w:tcW w:type="dxa" w:w="2160"/>
+          </w:tcPr>
+          <w:p>
+            <w:r>
+              <w:t>LESCURE HUGO</w:t>
+            </w:r>
+          </w:p>
+        </w:tc>
+        <w:tc>
+          <w:tcPr>
+            <w:tcW w:type="dxa" w:w="2160"/>
+          </w:tcPr>
+          <w:p>
+            <w:r>
+              <w:t>S3</w:t>
+            </w:r>
+          </w:p>
+        </w:tc>
+        <w:tc>
+          <w:tcPr>
+            <w:tcW w:type="dxa" w:w="2160"/>
+          </w:tcPr>
+          <w:p>
+            <w:r>
+              <w:t>VAL</w:t>
+            </w:r>
+          </w:p>
+        </w:tc>
+        <w:tc>
+          <w:tcPr>
+            <w:tcW w:type="dxa" w:w="2160"/>
+          </w:tcPr>
+          <w:p>
+            <w:r>
+              <w:t>NATB</w:t>
+            </w:r>
+          </w:p>
+        </w:tc>
+      </w:tr>
+      <w:tr>
+        <w:tc>
+          <w:tcPr>
+            <w:tcW w:type="dxa" w:w="2160"/>
+          </w:tcPr>
+          <w:p>
+            <w:r>
+              <w:t>Lin Yao</w:t>
+            </w:r>
+          </w:p>
+        </w:tc>
+        <w:tc>
+          <w:tcPr>
+            <w:tcW w:type="dxa" w:w="2160"/>
+          </w:tcPr>
+          <w:p>
+            <w:r>
+              <w:t>S3</w:t>
+            </w:r>
+          </w:p>
+        </w:tc>
+        <w:tc>
+          <w:tcPr>
+            <w:tcW w:type="dxa" w:w="2160"/>
+          </w:tcPr>
+          <w:p>
+            <w:r>
+              <w:t>VAL</w:t>
+            </w:r>
+          </w:p>
+        </w:tc>
+        <w:tc>
+          <w:tcPr>
+            <w:tcW w:type="dxa" w:w="2160"/>
+          </w:tcPr>
+          <w:p>
+            <w:r>
+              <w:t>NATB</w:t>
+            </w:r>
+          </w:p>
+        </w:tc>
+      </w:tr>
+      <w:tr>
+        <w:tc>
+          <w:tcPr>
+            <w:tcW w:type="dxa" w:w="2160"/>
+          </w:tcPr>
+          <w:p>
+            <w:r>
+              <w:t>LUCAS ALEXANDRE</w:t>
+            </w:r>
+          </w:p>
+        </w:tc>
+        <w:tc>
+          <w:tcPr>
+            <w:tcW w:type="dxa" w:w="2160"/>
+          </w:tcPr>
+          <w:p>
+            <w:r/>
+          </w:p>
+        </w:tc>
+        <w:tc>
+          <w:tcPr>
+            <w:tcW w:type="dxa" w:w="2160"/>
+          </w:tcPr>
+          <w:p>
+            <w:r>
+              <w:t>NATB</w:t>
+            </w:r>
+          </w:p>
+        </w:tc>
+        <w:tc>
+          <w:tcPr>
+            <w:tcW w:type="dxa" w:w="2160"/>
+          </w:tcPr>
+          <w:p>
+            <w:r>
+              <w:t>NATB</w:t>
+            </w:r>
+          </w:p>
+        </w:tc>
+      </w:tr>
+      <w:tr>
+        <w:tc>
+          <w:tcPr>
+            <w:tcW w:type="dxa" w:w="2160"/>
+          </w:tcPr>
+          <w:p>
+            <w:r>
+              <w:t>LUO Haocheng</w:t>
+            </w:r>
+          </w:p>
+        </w:tc>
+        <w:tc>
+          <w:tcPr>
+            <w:tcW w:type="dxa" w:w="2160"/>
+          </w:tcPr>
+          <w:p>
+            <w:r>
+              <w:t>S3</w:t>
+            </w:r>
+          </w:p>
+        </w:tc>
+        <w:tc>
+          <w:tcPr>
+            <w:tcW w:type="dxa" w:w="2160"/>
+          </w:tcPr>
+          <w:p>
+            <w:r>
+              <w:t>VAL</w:t>
+            </w:r>
+          </w:p>
+        </w:tc>
+        <w:tc>
+          <w:tcPr>
+            <w:tcW w:type="dxa" w:w="2160"/>
+          </w:tcPr>
+          <w:p>
+            <w:r>
+              <w:t>NATB</w:t>
+            </w:r>
+          </w:p>
+        </w:tc>
+      </w:tr>
+      <w:tr>
+        <w:tc>
+          <w:tcPr>
+            <w:tcW w:type="dxa" w:w="2160"/>
+          </w:tcPr>
+          <w:p>
+            <w:r>
+              <w:t>MARTENS CLEMENT</w:t>
+            </w:r>
+          </w:p>
+        </w:tc>
+        <w:tc>
+          <w:tcPr>
+            <w:tcW w:type="dxa" w:w="2160"/>
+          </w:tcPr>
+          <w:p>
+            <w:r>
+              <w:t>S3</w:t>
+            </w:r>
+          </w:p>
+        </w:tc>
+        <w:tc>
+          <w:tcPr>
+            <w:tcW w:type="dxa" w:w="2160"/>
+          </w:tcPr>
+          <w:p>
+            <w:r>
+              <w:t>VAL</w:t>
+            </w:r>
+          </w:p>
+        </w:tc>
+        <w:tc>
+          <w:tcPr>
+            <w:tcW w:type="dxa" w:w="2160"/>
+          </w:tcPr>
+          <w:p>
+            <w:r>
+              <w:t>NATB</w:t>
+            </w:r>
+          </w:p>
+        </w:tc>
+      </w:tr>
+      <w:tr>
+        <w:tc>
+          <w:tcPr>
+            <w:tcW w:type="dxa" w:w="2160"/>
+          </w:tcPr>
+          <w:p>
+            <w:r>
+              <w:t>MOLINE YOHANN</w:t>
+            </w:r>
+          </w:p>
+        </w:tc>
+        <w:tc>
+          <w:tcPr>
+            <w:tcW w:type="dxa" w:w="2160"/>
+          </w:tcPr>
+          <w:p>
+            <w:r>
+              <w:t>S3</w:t>
+            </w:r>
+          </w:p>
+        </w:tc>
+        <w:tc>
+          <w:tcPr>
+            <w:tcW w:type="dxa" w:w="2160"/>
+          </w:tcPr>
+          <w:p>
+            <w:r>
+              <w:t>VAL</w:t>
+            </w:r>
+          </w:p>
+        </w:tc>
+        <w:tc>
+          <w:tcPr>
+            <w:tcW w:type="dxa" w:w="2160"/>
+          </w:tcPr>
+          <w:p>
+            <w:r>
+              <w:t>NATB</w:t>
+            </w:r>
+          </w:p>
+        </w:tc>
+      </w:tr>
+      <w:tr>
+        <w:tc>
+          <w:tcPr>
+            <w:tcW w:type="dxa" w:w="2160"/>
+          </w:tcPr>
+          <w:p>
+            <w:r>
+              <w:t>MONTEIL QUENTIN</w:t>
+            </w:r>
+          </w:p>
+        </w:tc>
+        <w:tc>
+          <w:tcPr>
+            <w:tcW w:type="dxa" w:w="2160"/>
+          </w:tcPr>
+          <w:p>
+            <w:r>
+              <w:t>S3</w:t>
+            </w:r>
+          </w:p>
+        </w:tc>
+        <w:tc>
+          <w:tcPr>
+            <w:tcW w:type="dxa" w:w="2160"/>
+          </w:tcPr>
+          <w:p>
+            <w:r>
+              <w:t>VAL</w:t>
+            </w:r>
+          </w:p>
+        </w:tc>
+        <w:tc>
+          <w:tcPr>
+            <w:tcW w:type="dxa" w:w="2160"/>
+          </w:tcPr>
+          <w:p>
+            <w:r>
+              <w:t>NATB</w:t>
+            </w:r>
+          </w:p>
+        </w:tc>
+      </w:tr>
+      <w:tr>
+        <w:tc>
+          <w:tcPr>
+            <w:tcW w:type="dxa" w:w="2160"/>
+          </w:tcPr>
+          <w:p>
+            <w:r>
+              <w:t>MOURIERAS ROCHE MAXIME</w:t>
+            </w:r>
+          </w:p>
+        </w:tc>
+        <w:tc>
+          <w:tcPr>
+            <w:tcW w:type="dxa" w:w="2160"/>
+          </w:tcPr>
+          <w:p>
+            <w:r/>
+          </w:p>
+        </w:tc>
+        <w:tc>
+          <w:tcPr>
+            <w:tcW w:type="dxa" w:w="2160"/>
+          </w:tcPr>
+          <w:p>
+            <w:r>
+              <w:t>NATT</w:t>
+            </w:r>
+          </w:p>
+        </w:tc>
+        <w:tc>
+          <w:tcPr>
+            <w:tcW w:type="dxa" w:w="2160"/>
+          </w:tcPr>
+          <w:p>
+            <w:r>
+              <w:t>NATB</w:t>
+            </w:r>
+          </w:p>
+        </w:tc>
+      </w:tr>
+      <w:tr>
+        <w:tc>
+          <w:tcPr>
+            <w:tcW w:type="dxa" w:w="2160"/>
+          </w:tcPr>
+          <w:p>
+            <w:r>
+              <w:t>NGUEMA MAYOMBO DIDAS</w:t>
+            </w:r>
+          </w:p>
+        </w:tc>
+        <w:tc>
+          <w:tcPr>
+            <w:tcW w:type="dxa" w:w="2160"/>
+          </w:tcPr>
+          <w:p>
+            <w:r/>
+          </w:p>
+        </w:tc>
+        <w:tc>
+          <w:tcPr>
+            <w:tcW w:type="dxa" w:w="2160"/>
+          </w:tcPr>
+          <w:p>
+            <w:r>
+              <w:t>NATB</w:t>
+            </w:r>
+          </w:p>
+        </w:tc>
+        <w:tc>
+          <w:tcPr>
+            <w:tcW w:type="dxa" w:w="2160"/>
+          </w:tcPr>
+          <w:p>
+            <w:r>
+              <w:t>NATB</w:t>
+            </w:r>
+          </w:p>
+        </w:tc>
+      </w:tr>
+      <w:tr>
+        <w:tc>
+          <w:tcPr>
+            <w:tcW w:type="dxa" w:w="2160"/>
+          </w:tcPr>
+          <w:p>
+            <w:r>
+              <w:t>PAILLER ANTOINE</w:t>
+            </w:r>
+          </w:p>
+        </w:tc>
+        <w:tc>
+          <w:tcPr>
+            <w:tcW w:type="dxa" w:w="2160"/>
+          </w:tcPr>
+          <w:p>
+            <w:r>
+              <w:t>S3</w:t>
+            </w:r>
+          </w:p>
+        </w:tc>
+        <w:tc>
+          <w:tcPr>
+            <w:tcW w:type="dxa" w:w="2160"/>
+          </w:tcPr>
+          <w:p>
+            <w:r>
+              <w:t>VAL</w:t>
+            </w:r>
+          </w:p>
+        </w:tc>
+        <w:tc>
+          <w:tcPr>
+            <w:tcW w:type="dxa" w:w="2160"/>
+          </w:tcPr>
+          <w:p>
+            <w:r>
+              <w:t>NATB</w:t>
+            </w:r>
+          </w:p>
+        </w:tc>
+      </w:tr>
+      <w:tr>
+        <w:tc>
+          <w:tcPr>
+            <w:tcW w:type="dxa" w:w="2160"/>
+          </w:tcPr>
+          <w:p>
+            <w:r>
+              <w:t>PASCUAL TANGUY</w:t>
+            </w:r>
+          </w:p>
+        </w:tc>
+        <w:tc>
+          <w:tcPr>
+            <w:tcW w:type="dxa" w:w="2160"/>
+          </w:tcPr>
+          <w:p>
+            <w:r/>
+          </w:p>
+        </w:tc>
+        <w:tc>
+          <w:tcPr>
+            <w:tcW w:type="dxa" w:w="2160"/>
+          </w:tcPr>
+          <w:p>
+            <w:r>
+              <w:t>NATT</w:t>
+            </w:r>
+          </w:p>
+        </w:tc>
+        <w:tc>
+          <w:tcPr>
+            <w:tcW w:type="dxa" w:w="2160"/>
+          </w:tcPr>
+          <w:p>
+            <w:r>
+              <w:t>NATB</w:t>
+            </w:r>
+          </w:p>
+        </w:tc>
+      </w:tr>
+      <w:tr>
+        <w:tc>
+          <w:tcPr>
+            <w:tcW w:type="dxa" w:w="2160"/>
+          </w:tcPr>
+          <w:p>
+            <w:r>
+              <w:t>PICAULT QUENTIN</w:t>
+            </w:r>
+          </w:p>
+        </w:tc>
+        <w:tc>
+          <w:tcPr>
+            <w:tcW w:type="dxa" w:w="2160"/>
+          </w:tcPr>
+          <w:p>
+            <w:r/>
+          </w:p>
+        </w:tc>
+        <w:tc>
+          <w:tcPr>
+            <w:tcW w:type="dxa" w:w="2160"/>
+          </w:tcPr>
+          <w:p>
+            <w:r>
+              <w:t>NATB</w:t>
+            </w:r>
+          </w:p>
+        </w:tc>
+        <w:tc>
+          <w:tcPr>
+            <w:tcW w:type="dxa" w:w="2160"/>
+          </w:tcPr>
+          <w:p>
+            <w:r>
+              <w:t>NATB</w:t>
+            </w:r>
+          </w:p>
+        </w:tc>
+      </w:tr>
+      <w:tr>
+        <w:tc>
+          <w:tcPr>
+            <w:tcW w:type="dxa" w:w="2160"/>
+          </w:tcPr>
+          <w:p>
+            <w:r>
+              <w:t>POMPIDOU LUC</w:t>
+            </w:r>
+          </w:p>
+        </w:tc>
+        <w:tc>
+          <w:tcPr>
+            <w:tcW w:type="dxa" w:w="2160"/>
+          </w:tcPr>
+          <w:p>
+            <w:r/>
+          </w:p>
+        </w:tc>
+        <w:tc>
+          <w:tcPr>
+            <w:tcW w:type="dxa" w:w="2160"/>
+          </w:tcPr>
+          <w:p>
+            <w:r>
+              <w:t>NATT</w:t>
+            </w:r>
+          </w:p>
+        </w:tc>
+        <w:tc>
+          <w:tcPr>
+            <w:tcW w:type="dxa" w:w="2160"/>
+          </w:tcPr>
+          <w:p>
+            <w:r>
+              <w:t>NATB</w:t>
+            </w:r>
+          </w:p>
+        </w:tc>
+      </w:tr>
+      <w:tr>
+        <w:tc>
+          <w:tcPr>
+            <w:tcW w:type="dxa" w:w="2160"/>
+          </w:tcPr>
+          <w:p>
+            <w:r>
+              <w:t>PRADEL THOMAS</w:t>
+            </w:r>
+          </w:p>
+        </w:tc>
+        <w:tc>
+          <w:tcPr>
+            <w:tcW w:type="dxa" w:w="2160"/>
+          </w:tcPr>
+          <w:p>
+            <w:r>
+              <w:t>S3</w:t>
+            </w:r>
+          </w:p>
+        </w:tc>
+        <w:tc>
+          <w:tcPr>
+            <w:tcW w:type="dxa" w:w="2160"/>
+          </w:tcPr>
+          <w:p>
+            <w:r>
+              <w:t>VAL</w:t>
+            </w:r>
+          </w:p>
+        </w:tc>
+        <w:tc>
+          <w:tcPr>
+            <w:tcW w:type="dxa" w:w="2160"/>
+          </w:tcPr>
+          <w:p>
+            <w:r>
+              <w:t>NATB</w:t>
+            </w:r>
+          </w:p>
+        </w:tc>
+      </w:tr>
+      <w:tr>
+        <w:tc>
+          <w:tcPr>
+            <w:tcW w:type="dxa" w:w="2160"/>
+          </w:tcPr>
+          <w:p>
+            <w:r>
+              <w:t>RAKOTOMALALA-MICHEL ALEX</w:t>
+            </w:r>
+          </w:p>
+        </w:tc>
+        <w:tc>
+          <w:tcPr>
+            <w:tcW w:type="dxa" w:w="2160"/>
+          </w:tcPr>
+          <w:p>
+            <w:r/>
+          </w:p>
+        </w:tc>
+        <w:tc>
+          <w:tcPr>
+            <w:tcW w:type="dxa" w:w="2160"/>
+          </w:tcPr>
+          <w:p>
+            <w:r>
+              <w:t>NATB</w:t>
+            </w:r>
+          </w:p>
+        </w:tc>
+        <w:tc>
+          <w:tcPr>
+            <w:tcW w:type="dxa" w:w="2160"/>
+          </w:tcPr>
+          <w:p>
+            <w:r>
+              <w:t>NATB</w:t>
+            </w:r>
+          </w:p>
+        </w:tc>
+      </w:tr>
+      <w:tr>
+        <w:tc>
+          <w:tcPr>
+            <w:tcW w:type="dxa" w:w="2160"/>
+          </w:tcPr>
+          <w:p>
+            <w:r>
+              <w:t>RIEUX MAXIME</w:t>
+            </w:r>
+          </w:p>
+        </w:tc>
+        <w:tc>
+          <w:tcPr>
+            <w:tcW w:type="dxa" w:w="2160"/>
+          </w:tcPr>
+          <w:p>
+            <w:r>
+              <w:t>S3</w:t>
+            </w:r>
+          </w:p>
+        </w:tc>
+        <w:tc>
+          <w:tcPr>
+            <w:tcW w:type="dxa" w:w="2160"/>
+          </w:tcPr>
+          <w:p>
+            <w:r>
+              <w:t>VAL</w:t>
+            </w:r>
+          </w:p>
+        </w:tc>
+        <w:tc>
+          <w:tcPr>
+            <w:tcW w:type="dxa" w:w="2160"/>
+          </w:tcPr>
+          <w:p>
+            <w:r>
+              <w:t>NATB</w:t>
+            </w:r>
+          </w:p>
+        </w:tc>
+      </w:tr>
+      <w:tr>
+        <w:tc>
+          <w:tcPr>
+            <w:tcW w:type="dxa" w:w="2160"/>
+          </w:tcPr>
+          <w:p>
+            <w:r>
+              <w:t>ROIATTI LUCAS</w:t>
+            </w:r>
+          </w:p>
+        </w:tc>
+        <w:tc>
+          <w:tcPr>
+            <w:tcW w:type="dxa" w:w="2160"/>
+          </w:tcPr>
+          <w:p>
+            <w:r>
+              <w:t>S3</w:t>
+            </w:r>
+          </w:p>
+        </w:tc>
+        <w:tc>
+          <w:tcPr>
+            <w:tcW w:type="dxa" w:w="2160"/>
+          </w:tcPr>
+          <w:p>
+            <w:r>
+              <w:t>VAL</w:t>
+            </w:r>
+          </w:p>
+        </w:tc>
+        <w:tc>
+          <w:tcPr>
+            <w:tcW w:type="dxa" w:w="2160"/>
+          </w:tcPr>
+          <w:p>
+            <w:r>
+              <w:t>NATB</w:t>
+            </w:r>
+          </w:p>
+        </w:tc>
+      </w:tr>
+      <w:tr>
+        <w:tc>
+          <w:tcPr>
+            <w:tcW w:type="dxa" w:w="2160"/>
+          </w:tcPr>
+          <w:p>
+            <w:r>
+              <w:t>ROUSSEAU ALEXANDRE</w:t>
+            </w:r>
+          </w:p>
+        </w:tc>
+        <w:tc>
+          <w:tcPr>
+            <w:tcW w:type="dxa" w:w="2160"/>
+          </w:tcPr>
+          <w:p>
+            <w:r>
+              <w:t>S3</w:t>
+            </w:r>
+          </w:p>
+        </w:tc>
+        <w:tc>
+          <w:tcPr>
+            <w:tcW w:type="dxa" w:w="2160"/>
+          </w:tcPr>
+          <w:p>
+            <w:r>
+              <w:t>VAL</w:t>
+            </w:r>
+          </w:p>
+        </w:tc>
+        <w:tc>
+          <w:tcPr>
+            <w:tcW w:type="dxa" w:w="2160"/>
+          </w:tcPr>
+          <w:p>
+            <w:r>
+              <w:t>NATB</w:t>
+            </w:r>
+          </w:p>
+        </w:tc>
+      </w:tr>
+      <w:tr>
+        <w:tc>
+          <w:tcPr>
+            <w:tcW w:type="dxa" w:w="2160"/>
+          </w:tcPr>
+          <w:p>
+            <w:r>
+              <w:t>ROUSSEL THEO</w:t>
+            </w:r>
+          </w:p>
+        </w:tc>
+        <w:tc>
+          <w:tcPr>
+            <w:tcW w:type="dxa" w:w="2160"/>
+          </w:tcPr>
+          <w:p>
+            <w:r>
+              <w:t>S3</w:t>
+            </w:r>
+          </w:p>
+        </w:tc>
+        <w:tc>
+          <w:tcPr>
+            <w:tcW w:type="dxa" w:w="2160"/>
+          </w:tcPr>
+          <w:p>
+            <w:r>
+              <w:t>VAL</w:t>
+            </w:r>
+          </w:p>
+        </w:tc>
+        <w:tc>
+          <w:tcPr>
+            <w:tcW w:type="dxa" w:w="2160"/>
+          </w:tcPr>
+          <w:p>
+            <w:r>
+              <w:t>NATB</w:t>
+            </w:r>
+          </w:p>
+        </w:tc>
+      </w:tr>
+      <w:tr>
+        <w:tc>
+          <w:tcPr>
+            <w:tcW w:type="dxa" w:w="2160"/>
+          </w:tcPr>
+          <w:p>
+            <w:r>
+              <w:t>RUBIO VALENTIN</w:t>
+            </w:r>
+          </w:p>
+        </w:tc>
+        <w:tc>
+          <w:tcPr>
+            <w:tcW w:type="dxa" w:w="2160"/>
+          </w:tcPr>
+          <w:p>
+            <w:r/>
+          </w:p>
+        </w:tc>
+        <w:tc>
+          <w:tcPr>
+            <w:tcW w:type="dxa" w:w="2160"/>
+          </w:tcPr>
+          <w:p>
+            <w:r>
+              <w:t>NATT</w:t>
+            </w:r>
+          </w:p>
+        </w:tc>
+        <w:tc>
+          <w:tcPr>
+            <w:tcW w:type="dxa" w:w="2160"/>
+          </w:tcPr>
+          <w:p>
+            <w:r>
+              <w:t>NATB</w:t>
+            </w:r>
+          </w:p>
+        </w:tc>
+      </w:tr>
+      <w:tr>
+        <w:tc>
+          <w:tcPr>
+            <w:tcW w:type="dxa" w:w="2160"/>
+          </w:tcPr>
+          <w:p>
+            <w:r>
+              <w:t>SAUTRON ANGELITO</w:t>
+            </w:r>
+          </w:p>
+        </w:tc>
+        <w:tc>
+          <w:tcPr>
+            <w:tcW w:type="dxa" w:w="2160"/>
+          </w:tcPr>
+          <w:p>
+            <w:r>
+              <w:t>S3</w:t>
+            </w:r>
+          </w:p>
+        </w:tc>
+        <w:tc>
+          <w:tcPr>
+            <w:tcW w:type="dxa" w:w="2160"/>
+          </w:tcPr>
+          <w:p>
+            <w:r>
+              <w:t>VAL</w:t>
+            </w:r>
+          </w:p>
+        </w:tc>
+        <w:tc>
+          <w:tcPr>
+            <w:tcW w:type="dxa" w:w="2160"/>
+          </w:tcPr>
+          <w:p>
+            <w:r>
+              <w:t>NATB</w:t>
+            </w:r>
+          </w:p>
+        </w:tc>
+      </w:tr>
+      <w:tr>
+        <w:tc>
+          <w:tcPr>
+            <w:tcW w:type="dxa" w:w="2160"/>
+          </w:tcPr>
+          <w:p>
+            <w:r>
+              <w:t>SHI Mingyu</w:t>
+            </w:r>
+          </w:p>
+        </w:tc>
+        <w:tc>
+          <w:tcPr>
+            <w:tcW w:type="dxa" w:w="2160"/>
+          </w:tcPr>
+          <w:p>
+            <w:r>
+              <w:t>S3</w:t>
+            </w:r>
+          </w:p>
+        </w:tc>
+        <w:tc>
+          <w:tcPr>
+            <w:tcW w:type="dxa" w:w="2160"/>
+          </w:tcPr>
+          <w:p>
+            <w:r>
+              <w:t>VAL</w:t>
+            </w:r>
+          </w:p>
+        </w:tc>
+        <w:tc>
+          <w:tcPr>
+            <w:tcW w:type="dxa" w:w="2160"/>
+          </w:tcPr>
+          <w:p>
+            <w:r>
+              <w:t>NATB</w:t>
+            </w:r>
+          </w:p>
+        </w:tc>
+      </w:tr>
+      <w:tr>
+        <w:tc>
+          <w:tcPr>
+            <w:tcW w:type="dxa" w:w="2160"/>
+          </w:tcPr>
+          <w:p>
+            <w:r>
+              <w:t>TERMINI ROMAIN</w:t>
+            </w:r>
+          </w:p>
+        </w:tc>
+        <w:tc>
+          <w:tcPr>
+            <w:tcW w:type="dxa" w:w="2160"/>
+          </w:tcPr>
+          <w:p>
+            <w:r>
+              <w:t>S3</w:t>
+            </w:r>
+          </w:p>
+        </w:tc>
+        <w:tc>
+          <w:tcPr>
+            <w:tcW w:type="dxa" w:w="2160"/>
+          </w:tcPr>
+          <w:p>
+            <w:r>
+              <w:t>VAL</w:t>
+            </w:r>
+          </w:p>
+        </w:tc>
+        <w:tc>
+          <w:tcPr>
+            <w:tcW w:type="dxa" w:w="2160"/>
+          </w:tcPr>
+          <w:p>
+            <w:r>
+              <w:t>NATB</w:t>
+            </w:r>
+          </w:p>
+        </w:tc>
+      </w:tr>
+      <w:tr>
+        <w:tc>
+          <w:tcPr>
+            <w:tcW w:type="dxa" w:w="2160"/>
+          </w:tcPr>
+          <w:p>
+            <w:r>
+              <w:t>THEILLOUT CLEMENT</w:t>
+            </w:r>
+          </w:p>
+        </w:tc>
+        <w:tc>
+          <w:tcPr>
+            <w:tcW w:type="dxa" w:w="2160"/>
+          </w:tcPr>
+          <w:p>
+            <w:r>
+              <w:t>S3</w:t>
+            </w:r>
+          </w:p>
+        </w:tc>
+        <w:tc>
+          <w:tcPr>
+            <w:tcW w:type="dxa" w:w="2160"/>
+          </w:tcPr>
+          <w:p>
+            <w:r>
+              <w:t>VAL</w:t>
+            </w:r>
+          </w:p>
+        </w:tc>
+        <w:tc>
+          <w:tcPr>
+            <w:tcW w:type="dxa" w:w="2160"/>
+          </w:tcPr>
+          <w:p>
+            <w:r>
+              <w:t>NATB</w:t>
+            </w:r>
+          </w:p>
+        </w:tc>
+      </w:tr>
+      <w:tr>
+        <w:tc>
+          <w:tcPr>
+            <w:tcW w:type="dxa" w:w="2160"/>
+          </w:tcPr>
+          <w:p>
+            <w:r>
+              <w:t>TRICARD VINCENT</w:t>
+            </w:r>
+          </w:p>
+        </w:tc>
+        <w:tc>
+          <w:tcPr>
+            <w:tcW w:type="dxa" w:w="2160"/>
+          </w:tcPr>
+          <w:p>
+            <w:r/>
+          </w:p>
+        </w:tc>
+        <w:tc>
+          <w:tcPr>
+            <w:tcW w:type="dxa" w:w="2160"/>
+          </w:tcPr>
+          <w:p>
+            <w:r>
+              <w:t>NATT</w:t>
+            </w:r>
+          </w:p>
+        </w:tc>
+        <w:tc>
+          <w:tcPr>
+            <w:tcW w:type="dxa" w:w="2160"/>
+          </w:tcPr>
+          <w:p>
+            <w:r>
+              <w:t>NATB</w:t>
+            </w:r>
+          </w:p>
+        </w:tc>
+      </w:tr>
+      <w:tr>
+        <w:tc>
+          <w:tcPr>
+            <w:tcW w:type="dxa" w:w="2160"/>
+          </w:tcPr>
+          <w:p>
+            <w:r>
+              <w:t>VAN TILBEURGH GUILLAUME</w:t>
+            </w:r>
+          </w:p>
+        </w:tc>
+        <w:tc>
+          <w:tcPr>
+            <w:tcW w:type="dxa" w:w="2160"/>
+          </w:tcPr>
+          <w:p>
+            <w:r>
+              <w:t>S3</w:t>
+            </w:r>
+          </w:p>
+        </w:tc>
+        <w:tc>
+          <w:tcPr>
+            <w:tcW w:type="dxa" w:w="2160"/>
+          </w:tcPr>
+          <w:p>
+            <w:r>
+              <w:t>VAL</w:t>
+            </w:r>
+          </w:p>
+        </w:tc>
+        <w:tc>
+          <w:tcPr>
+            <w:tcW w:type="dxa" w:w="2160"/>
+          </w:tcPr>
+          <w:p>
+            <w:r>
+              <w:t>NATB</w:t>
+            </w:r>
+          </w:p>
+        </w:tc>
+      </w:tr>
+      <w:tr>
+        <w:tc>
+          <w:tcPr>
+            <w:tcW w:type="dxa" w:w="2160"/>
+          </w:tcPr>
+          <w:p>
+            <w:r>
+              <w:t>VEDRENNE ROMAIN</w:t>
+            </w:r>
+          </w:p>
+        </w:tc>
+        <w:tc>
+          <w:tcPr>
+            <w:tcW w:type="dxa" w:w="2160"/>
+          </w:tcPr>
+          <w:p>
+            <w:r>
+              <w:t>S3</w:t>
+            </w:r>
+          </w:p>
+        </w:tc>
+        <w:tc>
+          <w:tcPr>
+            <w:tcW w:type="dxa" w:w="2160"/>
+          </w:tcPr>
+          <w:p>
+            <w:r>
+              <w:t>VAL</w:t>
+            </w:r>
+          </w:p>
+        </w:tc>
+        <w:tc>
+          <w:tcPr>
+            <w:tcW w:type="dxa" w:w="2160"/>
+          </w:tcPr>
+          <w:p>
+            <w:r>
+              <w:t>NATB</w:t>
+            </w:r>
+          </w:p>
+        </w:tc>
+      </w:tr>
+      <w:tr>
+        <w:tc>
+          <w:tcPr>
+            <w:tcW w:type="dxa" w:w="2160"/>
+          </w:tcPr>
+          <w:p>
+            <w:r>
+              <w:t>VIGIER VALENTIN</w:t>
+            </w:r>
+          </w:p>
+        </w:tc>
+        <w:tc>
+          <w:tcPr>
+            <w:tcW w:type="dxa" w:w="2160"/>
+          </w:tcPr>
+          <w:p>
+            <w:r>
+              <w:t>S3</w:t>
+            </w:r>
+          </w:p>
+        </w:tc>
+        <w:tc>
+          <w:tcPr>
+            <w:tcW w:type="dxa" w:w="2160"/>
+          </w:tcPr>
+          <w:p>
+            <w:r>
+              <w:t>VAL</w:t>
+            </w:r>
+          </w:p>
+        </w:tc>
+        <w:tc>
+          <w:tcPr>
+            <w:tcW w:type="dxa" w:w="2160"/>
+          </w:tcPr>
+          <w:p>
+            <w:r>
+              <w:t>NATB</w:t>
+            </w:r>
+          </w:p>
+        </w:tc>
+      </w:tr>
+      <w:tr>
+        <w:tc>
+          <w:tcPr>
+            <w:tcW w:type="dxa" w:w="2160"/>
+          </w:tcPr>
+          <w:p>
+            <w:r>
+              <w:t>VINCENT PIERRE</w:t>
+            </w:r>
+          </w:p>
+        </w:tc>
+        <w:tc>
+          <w:tcPr>
+            <w:tcW w:type="dxa" w:w="2160"/>
+          </w:tcPr>
+          <w:p>
+            <w:r/>
+          </w:p>
+        </w:tc>
+        <w:tc>
+          <w:tcPr>
+            <w:tcW w:type="dxa" w:w="2160"/>
+          </w:tcPr>
+          <w:p>
+            <w:r>
+              <w:t>NATT</w:t>
+            </w:r>
+          </w:p>
+        </w:tc>
+        <w:tc>
+          <w:tcPr>
+            <w:tcW w:type="dxa" w:w="2160"/>
+          </w:tcPr>
+          <w:p>
+            <w:r>
+              <w:t>NATB</w:t>
+            </w:r>
+          </w:p>
+        </w:tc>
+      </w:tr>
+      <w:tr>
+        <w:tc>
+          <w:tcPr>
+            <w:tcW w:type="dxa" w:w="2160"/>
+          </w:tcPr>
+          <w:p>
+            <w:r>
+              <w:t>VRIET BASTIEN</w:t>
+            </w:r>
+          </w:p>
+        </w:tc>
+        <w:tc>
+          <w:tcPr>
+            <w:tcW w:type="dxa" w:w="2160"/>
+          </w:tcPr>
+          <w:p>
+            <w:r/>
+          </w:p>
+        </w:tc>
+        <w:tc>
+          <w:tcPr>
+            <w:tcW w:type="dxa" w:w="2160"/>
+          </w:tcPr>
+          <w:p>
+            <w:r>
+              <w:t>NATT</w:t>
+            </w:r>
+          </w:p>
+        </w:tc>
+        <w:tc>
+          <w:tcPr>
+            <w:tcW w:type="dxa" w:w="2160"/>
+          </w:tcPr>
+          <w:p>
+            <w:r>
+              <w:t>NATB</w:t>
+            </w:r>
+          </w:p>
+        </w:tc>
+      </w:tr>
+      <w:tr>
+        <w:tc>
+          <w:tcPr>
+            <w:tcW w:type="dxa" w:w="2160"/>
+          </w:tcPr>
+          <w:p>
+            <w:r>
+              <w:t>WEINACHTER ALEX</w:t>
+            </w:r>
+          </w:p>
+        </w:tc>
+        <w:tc>
+          <w:tcPr>
+            <w:tcW w:type="dxa" w:w="2160"/>
+          </w:tcPr>
+          <w:p>
+            <w:r>
+              <w:t>S3</w:t>
+            </w:r>
+          </w:p>
+        </w:tc>
+        <w:tc>
+          <w:tcPr>
+            <w:tcW w:type="dxa" w:w="2160"/>
+          </w:tcPr>
+          <w:p>
+            <w:r>
+              <w:t>VAL</w:t>
             </w:r>
           </w:p>
         </w:tc>
@@ -360,7 +3600,7 @@
           </w:tcPr>
           <w:p>
             <w:r>
-              <w:t>Gaume</w:t>
+              <w:t>GAUDRY</w:t>
             </w:r>
           </w:p>
         </w:tc>
@@ -370,7 +3610,7 @@
           </w:tcPr>
           <w:p>
             <w:r>
-              <w:t>Louis</w:t>
+              <w:t>LEO</w:t>
             </w:r>
           </w:p>
         </w:tc>
@@ -392,7 +3632,7 @@
           </w:tcPr>
           <w:p>
             <w:r>
-              <w:t>Revuz</w:t>
+              <w:t>JEAN</w:t>
             </w:r>
           </w:p>
         </w:tc>
@@ -402,7 +3642,7 @@
           </w:tcPr>
           <w:p>
             <w:r>
-              <w:t>Yan</w:t>
+              <w:t>KEVIN</w:t>
             </w:r>
           </w:p>
         </w:tc>
@@ -412,7 +3652,103 @@
           </w:tcPr>
           <w:p>
             <w:r>
-              <w:t xml:space="preserve">UE21 - UE22 - UE23 - </w:t>
+              <w:t xml:space="preserve">UE22 - </w:t>
+            </w:r>
+          </w:p>
+        </w:tc>
+      </w:tr>
+      <w:tr>
+        <w:tc>
+          <w:tcPr>
+            <w:tcW w:type="dxa" w:w="2880"/>
+          </w:tcPr>
+          <w:p>
+            <w:r>
+              <w:t>PASCUAL</w:t>
+            </w:r>
+          </w:p>
+        </w:tc>
+        <w:tc>
+          <w:tcPr>
+            <w:tcW w:type="dxa" w:w="2880"/>
+          </w:tcPr>
+          <w:p>
+            <w:r>
+              <w:t>TANGUY</w:t>
+            </w:r>
+          </w:p>
+        </w:tc>
+        <w:tc>
+          <w:tcPr>
+            <w:tcW w:type="dxa" w:w="2880"/>
+          </w:tcPr>
+          <w:p>
+            <w:r>
+              <w:t xml:space="preserve">UE22 - </w:t>
+            </w:r>
+          </w:p>
+        </w:tc>
+      </w:tr>
+      <w:tr>
+        <w:tc>
+          <w:tcPr>
+            <w:tcW w:type="dxa" w:w="2880"/>
+          </w:tcPr>
+          <w:p>
+            <w:r>
+              <w:t>RAKOTOMALALA-MICHEL</w:t>
+            </w:r>
+          </w:p>
+        </w:tc>
+        <w:tc>
+          <w:tcPr>
+            <w:tcW w:type="dxa" w:w="2880"/>
+          </w:tcPr>
+          <w:p>
+            <w:r>
+              <w:t>ALEX</w:t>
+            </w:r>
+          </w:p>
+        </w:tc>
+        <w:tc>
+          <w:tcPr>
+            <w:tcW w:type="dxa" w:w="2880"/>
+          </w:tcPr>
+          <w:p>
+            <w:r>
+              <w:t xml:space="preserve">UE21 - </w:t>
+            </w:r>
+          </w:p>
+        </w:tc>
+      </w:tr>
+      <w:tr>
+        <w:tc>
+          <w:tcPr>
+            <w:tcW w:type="dxa" w:w="2880"/>
+          </w:tcPr>
+          <w:p>
+            <w:r>
+              <w:t>VRIET</w:t>
+            </w:r>
+          </w:p>
+        </w:tc>
+        <w:tc>
+          <w:tcPr>
+            <w:tcW w:type="dxa" w:w="2880"/>
+          </w:tcPr>
+          <w:p>
+            <w:r>
+              <w:t>BASTIEN</w:t>
+            </w:r>
+          </w:p>
+        </w:tc>
+        <w:tc>
+          <w:tcPr>
+            <w:tcW w:type="dxa" w:w="2880"/>
+          </w:tcPr>
+          <w:p>
+            <w:r>
+              <w:t xml:space="preserve">UE22 - </w:t>
             </w:r>
           </w:p>
         </w:tc>
@@ -424,7 +3760,7 @@
         <w:jc w:val="center"/>
       </w:pPr>
       <w:r>
-        <w:t>Limoges, le 29/3/2017</w:t>
+        <w:t>Limoges, le 30/3/2017</w:t>
       </w:r>
     </w:p>
     <w:p>

</xml_diff>